<commit_message>
Arrumado erro de palavras nao salvarem na lista e no arquivo Word; Trocado de lugar OBS para NonaPagina e adicionado rb TesteMem
</commit_message>
<xml_diff>
--- a/ModCL/ModeloChecklist.docx
+++ b/ModCL/ModeloChecklist.docx
@@ -116,7 +116,6 @@
               </w:rPr>
               <w:t xml:space="preserve">da vistoria: </w:t>
             </w:r>
-            <w:proofErr w:type="spellStart"/>
             <w:r>
               <w:rPr>
                 <w:b/>
@@ -131,7 +130,6 @@
               </w:rPr>
               <w:t>H</w:t>
             </w:r>
-            <w:proofErr w:type="spellEnd"/>
           </w:p>
         </w:tc>
         <w:tc>
@@ -154,7 +152,6 @@
               </w:rPr>
               <w:t xml:space="preserve">Modelo: </w:t>
             </w:r>
-            <w:proofErr w:type="spellStart"/>
             <w:r>
               <w:rPr>
                 <w:b/>
@@ -162,7 +159,6 @@
               </w:rPr>
               <w:t>MarcaModelo</w:t>
             </w:r>
-            <w:proofErr w:type="spellEnd"/>
           </w:p>
         </w:tc>
         <w:tc>
@@ -247,11 +243,9 @@
             <w:r>
               <w:t xml:space="preserve">? </w:t>
             </w:r>
-            <w:proofErr w:type="spellStart"/>
             <w:r>
               <w:t>ConfProblema</w:t>
             </w:r>
-            <w:proofErr w:type="spellEnd"/>
           </w:p>
         </w:tc>
       </w:tr>
@@ -293,13 +287,8 @@
               <w:t>Cite os problemas:</w:t>
             </w:r>
             <w:r>
-              <w:t xml:space="preserve"> </w:t>
-            </w:r>
-            <w:proofErr w:type="spellStart"/>
-            <w:r>
-              <w:t>CiteSO</w:t>
-            </w:r>
-            <w:proofErr w:type="spellEnd"/>
+              <w:t xml:space="preserve"> CiteSO</w:t>
+            </w:r>
           </w:p>
           <w:p/>
         </w:tc>
@@ -350,11 +339,9 @@
             <w:r>
               <w:t xml:space="preserve">? </w:t>
             </w:r>
-            <w:proofErr w:type="spellStart"/>
             <w:r>
               <w:t>DanoTela</w:t>
             </w:r>
-            <w:proofErr w:type="spellEnd"/>
           </w:p>
         </w:tc>
         <w:tc>
@@ -370,18 +357,12 @@
                 <w:bCs/>
               </w:rPr>
             </w:pPr>
-            <w:proofErr w:type="spellStart"/>
-            <w:r>
-              <w:t>Dead</w:t>
-            </w:r>
-            <w:proofErr w:type="spellEnd"/>
-            <w:r>
-              <w:t xml:space="preserve"> pixels, manchas ou linhas</w:t>
+            <w:r>
+              <w:t>Dead pixels, manchas ou linhas</w:t>
             </w:r>
             <w:r>
               <w:t xml:space="preserve">? </w:t>
             </w:r>
-            <w:proofErr w:type="spellStart"/>
             <w:r>
               <w:t>Dano</w:t>
             </w:r>
@@ -394,7 +375,6 @@
               </w:rPr>
               <w:t>DeadPixels</w:t>
             </w:r>
-            <w:proofErr w:type="spellEnd"/>
           </w:p>
         </w:tc>
       </w:tr>
@@ -415,7 +395,6 @@
             <w:r>
               <w:t xml:space="preserve">? </w:t>
             </w:r>
-            <w:proofErr w:type="spellStart"/>
             <w:r>
               <w:t>Dano</w:t>
             </w:r>
@@ -428,7 +407,6 @@
               </w:rPr>
               <w:t>Moldura</w:t>
             </w:r>
-            <w:proofErr w:type="spellEnd"/>
           </w:p>
         </w:tc>
         <w:tc>
@@ -446,7 +424,6 @@
             <w:r>
               <w:t xml:space="preserve"> </w:t>
             </w:r>
-            <w:proofErr w:type="spellStart"/>
             <w:r>
               <w:t>Dano</w:t>
             </w:r>
@@ -459,7 +436,6 @@
               </w:rPr>
               <w:t>Dobradica</w:t>
             </w:r>
-            <w:proofErr w:type="spellEnd"/>
           </w:p>
         </w:tc>
       </w:tr>
@@ -481,22 +457,15 @@
                 <w:bCs/>
               </w:rPr>
             </w:pPr>
-            <w:proofErr w:type="spellStart"/>
-            <w:r>
-              <w:t>Palmrest</w:t>
-            </w:r>
-            <w:proofErr w:type="spellEnd"/>
-            <w:r>
-              <w:t xml:space="preserve"> com defeito</w:t>
+            <w:r>
+              <w:t>Palmrest com defeito</w:t>
             </w:r>
             <w:r>
               <w:t xml:space="preserve">? </w:t>
             </w:r>
-            <w:proofErr w:type="spellStart"/>
             <w:r>
               <w:t>DanoPalmrest</w:t>
             </w:r>
-            <w:proofErr w:type="spellEnd"/>
           </w:p>
         </w:tc>
         <w:tc>
@@ -515,7 +484,6 @@
             <w:r>
               <w:t xml:space="preserve"> </w:t>
             </w:r>
-            <w:proofErr w:type="spellStart"/>
             <w:r>
               <w:t>Dano</w:t>
             </w:r>
@@ -528,7 +496,6 @@
               </w:rPr>
               <w:t>Tampa</w:t>
             </w:r>
-            <w:proofErr w:type="spellEnd"/>
           </w:p>
         </w:tc>
       </w:tr>
@@ -554,11 +521,9 @@
             <w:r>
               <w:t xml:space="preserve"> </w:t>
             </w:r>
-            <w:proofErr w:type="spellStart"/>
             <w:r>
               <w:t>CiteCarcaca</w:t>
             </w:r>
-            <w:proofErr w:type="spellEnd"/>
           </w:p>
           <w:p/>
         </w:tc>
@@ -621,11 +586,9 @@
             <w:r>
               <w:t xml:space="preserve"> </w:t>
             </w:r>
-            <w:proofErr w:type="spellStart"/>
             <w:r>
               <w:t>EntradaUSB</w:t>
             </w:r>
-            <w:proofErr w:type="spellEnd"/>
           </w:p>
         </w:tc>
         <w:tc>
@@ -640,7 +603,6 @@
             <w:r>
               <w:t xml:space="preserve">? </w:t>
             </w:r>
-            <w:proofErr w:type="spellStart"/>
             <w:r>
               <w:rPr>
                 <w:b/>
@@ -650,7 +612,6 @@
               </w:rPr>
               <w:t>SaidaVideo</w:t>
             </w:r>
-            <w:proofErr w:type="spellEnd"/>
           </w:p>
         </w:tc>
       </w:tr>
@@ -671,11 +632,9 @@
             <w:r>
               <w:t xml:space="preserve"> </w:t>
             </w:r>
-            <w:proofErr w:type="spellStart"/>
             <w:r>
               <w:t>CiteUSBVideo</w:t>
             </w:r>
-            <w:proofErr w:type="spellEnd"/>
           </w:p>
           <w:p>
             <w:pPr>
@@ -733,14 +692,12 @@
             <w:r>
               <w:t xml:space="preserve">? </w:t>
             </w:r>
-            <w:proofErr w:type="spellStart"/>
-            <w:r>
-              <w:t>Dano</w:t>
+            <w:r>
+              <w:t>Defeito</w:t>
             </w:r>
             <w:r>
               <w:t>Teclado</w:t>
             </w:r>
-            <w:proofErr w:type="spellEnd"/>
           </w:p>
         </w:tc>
         <w:tc>
@@ -758,20 +715,9 @@
             <w:r>
               <w:t xml:space="preserve"> </w:t>
             </w:r>
-            <w:proofErr w:type="spellStart"/>
-            <w:r>
-              <w:t>Dano</w:t>
-            </w:r>
-            <w:r>
-              <w:rPr>
-                <w:b/>
-                <w:bCs/>
-                <w:sz w:val="20"/>
-                <w:szCs w:val="20"/>
-              </w:rPr>
-              <w:t>TouchPad</w:t>
-            </w:r>
-            <w:proofErr w:type="spellEnd"/>
+            <w:r>
+              <w:t>DefeitoTouchPad</w:t>
+            </w:r>
           </w:p>
         </w:tc>
       </w:tr>
@@ -790,15 +736,7 @@
               <w:t>Cite os problemas:</w:t>
             </w:r>
             <w:r>
-              <w:t xml:space="preserve"> </w:t>
-            </w:r>
-            <w:proofErr w:type="spellStart"/>
-            <w:r>
-              <w:t>CiteTecladoTouchPad</w:t>
-            </w:r>
-            <w:proofErr w:type="spellEnd"/>
-            <w:r>
-              <w:t xml:space="preserve"> </w:t>
+              <w:t xml:space="preserve"> CiteTecladoTouch</w:t>
             </w:r>
           </w:p>
           <w:p/>
@@ -856,20 +794,9 @@
             <w:r>
               <w:t xml:space="preserve"> </w:t>
             </w:r>
-            <w:proofErr w:type="spellStart"/>
-            <w:r>
-              <w:t>Defeito</w:t>
-            </w:r>
-            <w:r>
-              <w:rPr>
-                <w:b/>
-                <w:bCs/>
-                <w:sz w:val="20"/>
-                <w:szCs w:val="20"/>
-              </w:rPr>
-              <w:t>Speaker</w:t>
-            </w:r>
-            <w:proofErr w:type="spellEnd"/>
+            <w:r>
+              <w:t>DefeitoSpeaker</w:t>
+            </w:r>
           </w:p>
         </w:tc>
         <w:tc>
@@ -890,17 +817,9 @@
             <w:r>
               <w:t xml:space="preserve"> </w:t>
             </w:r>
-            <w:proofErr w:type="spellStart"/>
-            <w:r>
-              <w:rPr>
-                <w:b/>
-                <w:bCs/>
-                <w:sz w:val="20"/>
-                <w:szCs w:val="20"/>
-              </w:rPr>
-              <w:t>Cam</w:t>
-            </w:r>
-            <w:proofErr w:type="spellEnd"/>
+            <w:r>
+              <w:t>DefeitoCam</w:t>
+            </w:r>
           </w:p>
         </w:tc>
         <w:tc>
@@ -917,30 +836,14 @@
               </w:rPr>
             </w:pPr>
             <w:r>
-              <w:t xml:space="preserve">Defeito no </w:t>
-            </w:r>
-            <w:proofErr w:type="spellStart"/>
-            <w:r>
-              <w:t>mic</w:t>
-            </w:r>
-            <w:proofErr w:type="spellEnd"/>
+              <w:t>Defeito no mic</w:t>
+            </w:r>
             <w:r>
               <w:t xml:space="preserve">? </w:t>
             </w:r>
-            <w:proofErr w:type="spellStart"/>
-            <w:r>
-              <w:t>Defeito</w:t>
-            </w:r>
-            <w:r>
-              <w:rPr>
-                <w:b/>
-                <w:bCs/>
-                <w:sz w:val="20"/>
-                <w:szCs w:val="20"/>
-              </w:rPr>
-              <w:t>Mic</w:t>
-            </w:r>
-            <w:proofErr w:type="spellEnd"/>
+            <w:r>
+              <w:t>DefeitoMic</w:t>
+            </w:r>
           </w:p>
         </w:tc>
       </w:tr>
@@ -960,11 +863,9 @@
             <w:r>
               <w:t xml:space="preserve"> </w:t>
             </w:r>
-            <w:proofErr w:type="spellStart"/>
             <w:r>
               <w:t>CiteAWM</w:t>
             </w:r>
-            <w:proofErr w:type="spellEnd"/>
           </w:p>
           <w:p/>
         </w:tc>
@@ -1013,20 +914,9 @@
             <w:r>
               <w:t xml:space="preserve">? </w:t>
             </w:r>
-            <w:proofErr w:type="spellStart"/>
-            <w:r>
-              <w:t>Defeito</w:t>
-            </w:r>
-            <w:r>
-              <w:rPr>
-                <w:b/>
-                <w:bCs/>
-                <w:sz w:val="20"/>
-                <w:szCs w:val="20"/>
-              </w:rPr>
-              <w:t>Rede</w:t>
-            </w:r>
-            <w:proofErr w:type="spellEnd"/>
+            <w:r>
+              <w:t>DefeitoRede</w:t>
+            </w:r>
           </w:p>
         </w:tc>
         <w:tc>
@@ -1043,30 +933,14 @@
               </w:rPr>
             </w:pPr>
             <w:r>
-              <w:t xml:space="preserve">Defeito no </w:t>
-            </w:r>
-            <w:proofErr w:type="spellStart"/>
-            <w:r>
-              <w:t>wifi</w:t>
-            </w:r>
-            <w:proofErr w:type="spellEnd"/>
+              <w:t>Defeito no wifi</w:t>
+            </w:r>
             <w:r>
               <w:t xml:space="preserve">? </w:t>
             </w:r>
-            <w:proofErr w:type="spellStart"/>
-            <w:r>
-              <w:t>Defeito</w:t>
-            </w:r>
-            <w:r>
-              <w:rPr>
-                <w:b/>
-                <w:bCs/>
-                <w:sz w:val="20"/>
-                <w:szCs w:val="20"/>
-              </w:rPr>
-              <w:t>Wifi</w:t>
-            </w:r>
-            <w:proofErr w:type="spellEnd"/>
+            <w:r>
+              <w:t>DefeitoWifi</w:t>
+            </w:r>
           </w:p>
         </w:tc>
       </w:tr>
@@ -1086,11 +960,9 @@
             <w:r>
               <w:t xml:space="preserve"> </w:t>
             </w:r>
-            <w:proofErr w:type="spellStart"/>
             <w:r>
               <w:t>CiteRede</w:t>
             </w:r>
-            <w:proofErr w:type="spellEnd"/>
           </w:p>
           <w:p/>
         </w:tc>
@@ -1142,14 +1014,12 @@
             <w:r>
               <w:t xml:space="preserve"> </w:t>
             </w:r>
-            <w:proofErr w:type="spellStart"/>
             <w:r>
               <w:t>Defeito</w:t>
             </w:r>
             <w:r>
               <w:t>Alimentacao</w:t>
             </w:r>
-            <w:proofErr w:type="spellEnd"/>
           </w:p>
         </w:tc>
         <w:tc>
@@ -1164,7 +1034,6 @@
             <w:r>
               <w:t xml:space="preserve">? </w:t>
             </w:r>
-            <w:proofErr w:type="spellStart"/>
             <w:r>
               <w:t>Defeito</w:t>
             </w:r>
@@ -1177,7 +1046,6 @@
               </w:rPr>
               <w:t>Fonte</w:t>
             </w:r>
-            <w:proofErr w:type="spellEnd"/>
           </w:p>
         </w:tc>
       </w:tr>
@@ -1197,11 +1065,9 @@
             <w:r>
               <w:t xml:space="preserve"> </w:t>
             </w:r>
-            <w:proofErr w:type="spellStart"/>
             <w:r>
               <w:t>CiteFonte</w:t>
             </w:r>
-            <w:proofErr w:type="spellEnd"/>
           </w:p>
           <w:p/>
         </w:tc>
@@ -1257,7 +1123,6 @@
               </w:rPr>
               <w:t xml:space="preserve"> </w:t>
             </w:r>
-            <w:proofErr w:type="spellStart"/>
             <w:r>
               <w:rPr>
                 <w:sz w:val="20"/>
@@ -1274,7 +1139,6 @@
               </w:rPr>
               <w:t>Bateria</w:t>
             </w:r>
-            <w:proofErr w:type="spellEnd"/>
           </w:p>
         </w:tc>
       </w:tr>
@@ -1294,11 +1158,9 @@
             <w:r>
               <w:t xml:space="preserve"> </w:t>
             </w:r>
-            <w:proofErr w:type="spellStart"/>
             <w:r>
               <w:t>CapFabrica</w:t>
             </w:r>
-            <w:proofErr w:type="spellEnd"/>
           </w:p>
         </w:tc>
         <w:tc>
@@ -1313,11 +1175,9 @@
             <w:r>
               <w:t xml:space="preserve"> </w:t>
             </w:r>
-            <w:proofErr w:type="spellStart"/>
             <w:r>
               <w:t>CapAtual</w:t>
             </w:r>
-            <w:proofErr w:type="spellEnd"/>
             <w:r>
               <w:t xml:space="preserve"> </w:t>
             </w:r>
@@ -1338,14 +1198,12 @@
             <w:r>
               <w:t xml:space="preserve"> </w:t>
             </w:r>
-            <w:proofErr w:type="spellStart"/>
             <w:r>
               <w:t>Qt</w:t>
             </w:r>
             <w:r>
               <w:t>Ciclos</w:t>
             </w:r>
-            <w:proofErr w:type="spellEnd"/>
             <w:r>
               <w:t xml:space="preserve"> </w:t>
             </w:r>
@@ -1369,13 +1227,8 @@
               <w:t>Cite os problemas:</w:t>
             </w:r>
             <w:r>
-              <w:t xml:space="preserve"> </w:t>
-            </w:r>
-            <w:proofErr w:type="spellStart"/>
-            <w:r>
-              <w:t>CiteBateria</w:t>
-            </w:r>
-            <w:proofErr w:type="spellEnd"/>
+              <w:t xml:space="preserve"> CiteBateria</w:t>
+            </w:r>
             <w:r>
               <w:t xml:space="preserve"> </w:t>
             </w:r>
@@ -1427,7 +1280,6 @@
             <w:r>
               <w:t xml:space="preserve">? </w:t>
             </w:r>
-            <w:proofErr w:type="spellStart"/>
             <w:r>
               <w:t>Defeito</w:t>
             </w:r>
@@ -1440,7 +1292,6 @@
               </w:rPr>
               <w:t>Disco</w:t>
             </w:r>
-            <w:proofErr w:type="spellEnd"/>
           </w:p>
         </w:tc>
       </w:tr>
@@ -1466,14 +1317,12 @@
             <w:r>
               <w:t xml:space="preserve"> </w:t>
             </w:r>
-            <w:proofErr w:type="spellStart"/>
             <w:r>
               <w:t>Defeito</w:t>
             </w:r>
             <w:r>
               <w:t>Saude</w:t>
             </w:r>
-            <w:proofErr w:type="spellEnd"/>
             <w:r>
               <w:t xml:space="preserve"> </w:t>
             </w:r>
@@ -1497,13 +1346,8 @@
               <w:t>:</w:t>
             </w:r>
             <w:r>
-              <w:t xml:space="preserve"> </w:t>
-            </w:r>
-            <w:proofErr w:type="spellStart"/>
-            <w:r>
-              <w:t>DiscoTemp</w:t>
-            </w:r>
-            <w:proofErr w:type="spellEnd"/>
+              <w:t xml:space="preserve"> DiscoTemp</w:t>
+            </w:r>
           </w:p>
         </w:tc>
       </w:tr>
@@ -1520,11 +1364,9 @@
             <w:r>
               <w:t xml:space="preserve">Horas Ligado: </w:t>
             </w:r>
-            <w:proofErr w:type="spellStart"/>
             <w:r>
               <w:t>HorasLigado</w:t>
             </w:r>
-            <w:proofErr w:type="spellEnd"/>
           </w:p>
         </w:tc>
         <w:tc>
@@ -1542,15 +1384,7 @@
               <w:t>Modelo do Disco:</w:t>
             </w:r>
             <w:r>
-              <w:t xml:space="preserve"> </w:t>
-            </w:r>
-            <w:proofErr w:type="spellStart"/>
-            <w:r>
-              <w:t>ModDisco</w:t>
-            </w:r>
-            <w:proofErr w:type="spellEnd"/>
-            <w:r>
-              <w:t xml:space="preserve"> </w:t>
+              <w:t xml:space="preserve"> ModDisc</w:t>
             </w:r>
           </w:p>
         </w:tc>
@@ -1571,11 +1405,9 @@
             <w:r>
               <w:t xml:space="preserve"> </w:t>
             </w:r>
-            <w:proofErr w:type="spellStart"/>
             <w:r>
               <w:t>CiteDisco</w:t>
             </w:r>
-            <w:proofErr w:type="spellEnd"/>
           </w:p>
         </w:tc>
       </w:tr>
@@ -1623,11 +1455,9 @@
             <w:r>
               <w:t xml:space="preserve"> </w:t>
             </w:r>
-            <w:proofErr w:type="spellStart"/>
             <w:r>
               <w:t>StressCPU</w:t>
             </w:r>
-            <w:proofErr w:type="spellEnd"/>
           </w:p>
         </w:tc>
         <w:tc>
@@ -1645,11 +1475,9 @@
             <w:r>
               <w:t xml:space="preserve"> </w:t>
             </w:r>
-            <w:proofErr w:type="spellStart"/>
             <w:r>
               <w:t>StressGPU</w:t>
             </w:r>
-            <w:proofErr w:type="spellEnd"/>
           </w:p>
         </w:tc>
         <w:tc>
@@ -1670,11 +1498,9 @@
             <w:r>
               <w:t xml:space="preserve"> </w:t>
             </w:r>
-            <w:proofErr w:type="spellStart"/>
             <w:r>
               <w:t>TesteMem</w:t>
             </w:r>
-            <w:proofErr w:type="spellEnd"/>
           </w:p>
         </w:tc>
       </w:tr>
@@ -1694,11 +1520,9 @@
             <w:r>
               <w:t xml:space="preserve"> </w:t>
             </w:r>
-            <w:proofErr w:type="spellStart"/>
             <w:r>
               <w:t>CPUTempMin</w:t>
             </w:r>
-            <w:proofErr w:type="spellEnd"/>
           </w:p>
         </w:tc>
         <w:tc>
@@ -1713,11 +1537,9 @@
             <w:r>
               <w:t xml:space="preserve"> </w:t>
             </w:r>
-            <w:proofErr w:type="spellStart"/>
             <w:r>
               <w:t>CPUTempMax</w:t>
             </w:r>
-            <w:proofErr w:type="spellEnd"/>
           </w:p>
         </w:tc>
         <w:tc>
@@ -1727,27 +1549,17 @@
           </w:tcPr>
           <w:p>
             <w:r>
-              <w:t xml:space="preserve">CPU Temp. </w:t>
-            </w:r>
-            <w:proofErr w:type="spellStart"/>
-            <w:r>
-              <w:t>M</w:t>
-            </w:r>
-            <w:r>
-              <w:t>d</w:t>
-            </w:r>
-            <w:proofErr w:type="spellEnd"/>
-            <w:r>
-              <w:t>.:</w:t>
-            </w:r>
-            <w:r>
-              <w:t xml:space="preserve"> </w:t>
-            </w:r>
-            <w:proofErr w:type="spellStart"/>
+              <w:t>CPU Temp. M</w:t>
+            </w:r>
+            <w:r>
+              <w:t>d.:</w:t>
+            </w:r>
+            <w:r>
+              <w:t xml:space="preserve"> </w:t>
+            </w:r>
             <w:r>
               <w:t>CPUTempMd</w:t>
             </w:r>
-            <w:proofErr w:type="spellEnd"/>
           </w:p>
         </w:tc>
       </w:tr>
@@ -1767,11 +1579,9 @@
             <w:r>
               <w:t xml:space="preserve"> </w:t>
             </w:r>
-            <w:proofErr w:type="spellStart"/>
             <w:r>
               <w:t>GPUTempMin</w:t>
             </w:r>
-            <w:proofErr w:type="spellEnd"/>
           </w:p>
         </w:tc>
         <w:tc>
@@ -1786,11 +1596,9 @@
             <w:r>
               <w:t xml:space="preserve"> </w:t>
             </w:r>
-            <w:proofErr w:type="spellStart"/>
             <w:r>
               <w:t>GPUTempMax</w:t>
             </w:r>
-            <w:proofErr w:type="spellEnd"/>
           </w:p>
         </w:tc>
         <w:tc>
@@ -1800,21 +1608,11 @@
           </w:tcPr>
           <w:p>
             <w:r>
-              <w:t xml:space="preserve">GPU Temp. </w:t>
-            </w:r>
-            <w:proofErr w:type="spellStart"/>
-            <w:r>
-              <w:t>Md</w:t>
-            </w:r>
-            <w:proofErr w:type="spellEnd"/>
-            <w:r>
-              <w:t>.:</w:t>
-            </w:r>
-            <w:proofErr w:type="spellStart"/>
+              <w:t>GPU Temp. Md.:</w:t>
+            </w:r>
             <w:r>
               <w:t>GPUTempMd</w:t>
             </w:r>
-            <w:proofErr w:type="spellEnd"/>
             <w:r>
               <w:t xml:space="preserve"> </w:t>
             </w:r>
@@ -1837,11 +1635,9 @@
             <w:r>
               <w:t xml:space="preserve"> </w:t>
             </w:r>
-            <w:proofErr w:type="spellStart"/>
             <w:r>
               <w:t>VIDCore</w:t>
             </w:r>
-            <w:proofErr w:type="spellEnd"/>
             <w:r>
               <w:t xml:space="preserve"> </w:t>
             </w:r>
@@ -1865,7 +1661,6 @@
               </w:rPr>
               <w:t xml:space="preserve"> </w:t>
             </w:r>
-            <w:proofErr w:type="spellStart"/>
             <w:r>
               <w:rPr>
                 <w:b/>
@@ -1875,7 +1670,6 @@
               </w:rPr>
               <w:t>DefeitoCPU</w:t>
             </w:r>
-            <w:proofErr w:type="spellEnd"/>
           </w:p>
         </w:tc>
         <w:tc>
@@ -1896,7 +1690,6 @@
               </w:rPr>
               <w:t xml:space="preserve"> </w:t>
             </w:r>
-            <w:proofErr w:type="spellStart"/>
             <w:r>
               <w:rPr>
                 <w:b/>
@@ -1906,7 +1699,6 @@
               </w:rPr>
               <w:t>DefeitoGPU</w:t>
             </w:r>
-            <w:proofErr w:type="spellEnd"/>
           </w:p>
         </w:tc>
       </w:tr>
@@ -1932,7 +1724,6 @@
               </w:rPr>
               <w:t xml:space="preserve"> </w:t>
             </w:r>
-            <w:proofErr w:type="spellStart"/>
             <w:r>
               <w:rPr>
                 <w:b/>
@@ -1942,7 +1733,6 @@
               </w:rPr>
               <w:t>DefeitoMem</w:t>
             </w:r>
-            <w:proofErr w:type="spellEnd"/>
           </w:p>
         </w:tc>
         <w:tc>
@@ -1957,11 +1747,9 @@
             <w:r>
               <w:t xml:space="preserve"> </w:t>
             </w:r>
-            <w:proofErr w:type="spellStart"/>
             <w:r>
               <w:t>QtMem</w:t>
             </w:r>
-            <w:proofErr w:type="spellEnd"/>
           </w:p>
         </w:tc>
       </w:tr>
@@ -1987,7 +1775,6 @@
               </w:rPr>
               <w:t xml:space="preserve"> </w:t>
             </w:r>
-            <w:proofErr w:type="spellStart"/>
             <w:r>
               <w:rPr>
                 <w:b/>
@@ -1997,7 +1784,6 @@
               </w:rPr>
               <w:t>DefeitoPlacaMae</w:t>
             </w:r>
-            <w:proofErr w:type="spellEnd"/>
           </w:p>
         </w:tc>
         <w:tc>
@@ -2018,7 +1804,6 @@
               </w:rPr>
               <w:t xml:space="preserve"> </w:t>
             </w:r>
-            <w:proofErr w:type="spellStart"/>
             <w:r>
               <w:rPr>
                 <w:b/>
@@ -2028,7 +1813,6 @@
               </w:rPr>
               <w:t>DefeitoBios</w:t>
             </w:r>
-            <w:proofErr w:type="spellEnd"/>
           </w:p>
         </w:tc>
       </w:tr>
@@ -2062,7 +1846,6 @@
             <w:r>
               <w:t xml:space="preserve"> </w:t>
             </w:r>
-            <w:proofErr w:type="spellStart"/>
             <w:r>
               <w:t>C</w:t>
             </w:r>
@@ -2072,7 +1855,6 @@
             <w:r>
               <w:t>teCPUGPUMem</w:t>
             </w:r>
-            <w:proofErr w:type="spellEnd"/>
           </w:p>
         </w:tc>
       </w:tr>
@@ -2570,6 +2352,7 @@
   <w:style w:type="character" w:default="1" w:styleId="Fontepargpadro">
     <w:name w:val="Default Paragraph Font"/>
     <w:uiPriority w:val="1"/>
+    <w:semiHidden/>
     <w:unhideWhenUsed/>
   </w:style>
   <w:style w:type="table" w:default="1" w:styleId="Tabelanormal">
@@ -3039,15 +2822,6 @@
 </file>
 
 <file path=customXml/item1.xml><?xml version="1.0" encoding="utf-8"?>
-<?mso-contentType ?>
-<FormTemplates xmlns="http://schemas.microsoft.com/sharepoint/v3/contenttype/forms">
-  <Display>DocumentLibraryForm</Display>
-  <Edit>DocumentLibraryForm</Edit>
-  <New>DocumentLibraryForm</New>
-</FormTemplates>
-</file>
-
-<file path=customXml/item2.xml><?xml version="1.0" encoding="utf-8"?>
 <p:properties xmlns:p="http://schemas.microsoft.com/office/2006/metadata/properties" xmlns:xsi="http://www.w3.org/2001/XMLSchema-instance" xmlns:pc="http://schemas.microsoft.com/office/infopath/2007/PartnerControls">
   <documentManagement>
     <TaxCatchAll xmlns="01dd3879-2c71-4d61-8656-f027cf4794f3" xsi:nil="true"/>
@@ -3058,7 +2832,20 @@
 </p:properties>
 </file>
 
+<file path=customXml/item2.xml><?xml version="1.0" encoding="utf-8"?>
+<?mso-contentType ?>
+<FormTemplates xmlns="http://schemas.microsoft.com/sharepoint/v3/contenttype/forms">
+  <Display>DocumentLibraryForm</Display>
+  <Edit>DocumentLibraryForm</Edit>
+  <New>DocumentLibraryForm</New>
+</FormTemplates>
+</file>
+
 <file path=customXml/item3.xml><?xml version="1.0" encoding="utf-8"?>
+<b:Sources xmlns:b="http://schemas.openxmlformats.org/officeDocument/2006/bibliography" xmlns="http://schemas.openxmlformats.org/officeDocument/2006/bibliography" SelectedStyle="\APASixthEditionOfficeOnline.xsl" StyleName="APA" Version="6"/>
+</file>
+
+<file path=customXml/item4.xml><?xml version="1.0" encoding="utf-8"?>
 <ct:contentTypeSchema xmlns:ct="http://schemas.microsoft.com/office/2006/metadata/contentType" xmlns:ma="http://schemas.microsoft.com/office/2006/metadata/properties/metaAttributes" ct:_="" ma:_="" ma:contentTypeName="Documento" ma:contentTypeID="0x010100604EE04F84C8C54CB0FE850A8D44F954" ma:contentTypeVersion="16" ma:contentTypeDescription="Crie um novo documento." ma:contentTypeScope="" ma:versionID="0829eec978799de30e90a57a8b35287f">
   <xsd:schema xmlns:xsd="http://www.w3.org/2001/XMLSchema" xmlns:xs="http://www.w3.org/2001/XMLSchema" xmlns:p="http://schemas.microsoft.com/office/2006/metadata/properties" xmlns:ns2="b8f02c85-fda8-4dd0-bff8-620d55e16be2" xmlns:ns3="01dd3879-2c71-4d61-8656-f027cf4794f3" targetNamespace="http://schemas.microsoft.com/office/2006/metadata/properties" ma:root="true" ma:fieldsID="5b59c21e8d7000523ed825484c54ca92" ns2:_="" ns3:_="">
     <xsd:import namespace="b8f02c85-fda8-4dd0-bff8-620d55e16be2"/>
@@ -3299,19 +3086,7 @@
 </ct:contentTypeSchema>
 </file>
 
-<file path=customXml/item4.xml><?xml version="1.0" encoding="utf-8"?>
-<b:Sources xmlns:b="http://schemas.openxmlformats.org/officeDocument/2006/bibliography" xmlns="http://schemas.openxmlformats.org/officeDocument/2006/bibliography" SelectedStyle="\APASixthEditionOfficeOnline.xsl" StyleName="APA" Version="6"/>
-</file>
-
 <file path=customXml/itemProps1.xml><?xml version="1.0" encoding="utf-8"?>
-<ds:datastoreItem xmlns:ds="http://schemas.openxmlformats.org/officeDocument/2006/customXml" ds:itemID="{3B37368A-5D38-4577-8B34-B35CA74AE393}">
-  <ds:schemaRefs>
-    <ds:schemaRef ds:uri="http://schemas.microsoft.com/sharepoint/v3/contenttype/forms"/>
-  </ds:schemaRefs>
-</ds:datastoreItem>
-</file>
-
-<file path=customXml/itemProps2.xml><?xml version="1.0" encoding="utf-8"?>
 <ds:datastoreItem xmlns:ds="http://schemas.openxmlformats.org/officeDocument/2006/customXml" ds:itemID="{F78BB041-8A6C-429F-B17C-DB29D5CE4134}">
   <ds:schemaRefs>
     <ds:schemaRef ds:uri="http://schemas.microsoft.com/office/2006/metadata/properties"/>
@@ -3322,7 +3097,23 @@
 </ds:datastoreItem>
 </file>
 
+<file path=customXml/itemProps2.xml><?xml version="1.0" encoding="utf-8"?>
+<ds:datastoreItem xmlns:ds="http://schemas.openxmlformats.org/officeDocument/2006/customXml" ds:itemID="{3B37368A-5D38-4577-8B34-B35CA74AE393}">
+  <ds:schemaRefs>
+    <ds:schemaRef ds:uri="http://schemas.microsoft.com/sharepoint/v3/contenttype/forms"/>
+  </ds:schemaRefs>
+</ds:datastoreItem>
+</file>
+
 <file path=customXml/itemProps3.xml><?xml version="1.0" encoding="utf-8"?>
+<ds:datastoreItem xmlns:ds="http://schemas.openxmlformats.org/officeDocument/2006/customXml" ds:itemID="{782EDA10-4DAB-424C-BA50-ECDEE9527A33}">
+  <ds:schemaRefs>
+    <ds:schemaRef ds:uri="http://schemas.openxmlformats.org/officeDocument/2006/bibliography"/>
+  </ds:schemaRefs>
+</ds:datastoreItem>
+</file>
+
+<file path=customXml/itemProps4.xml><?xml version="1.0" encoding="utf-8"?>
 <ds:datastoreItem xmlns:ds="http://schemas.openxmlformats.org/officeDocument/2006/customXml" ds:itemID="{61758732-A4AF-4E10-BBC3-E6853C1AB4DD}">
   <ds:schemaRefs>
     <ds:schemaRef ds:uri="http://schemas.microsoft.com/office/2006/metadata/contentType"/>
@@ -3339,12 +3130,4 @@
     <ds:schemaRef ds:uri="http://schemas.microsoft.com/internal/obd"/>
   </ds:schemaRefs>
 </ds:datastoreItem>
-</file>
-
-<file path=customXml/itemProps4.xml><?xml version="1.0" encoding="utf-8"?>
-<ds:datastoreItem xmlns:ds="http://schemas.openxmlformats.org/officeDocument/2006/customXml" ds:itemID="{782EDA10-4DAB-424C-BA50-ECDEE9527A33}">
-  <ds:schemaRefs>
-    <ds:schemaRef ds:uri="http://schemas.openxmlformats.org/officeDocument/2006/bibliography"/>
-  </ds:schemaRefs>
-</ds:datastoreItem>
 </file>
</xml_diff>